<commit_message>
Parametrizacion BD, nuevos cargos añadidos
</commit_message>
<xml_diff>
--- a/backend/firma_fomatos/Plantillas/Plantillas_cuidador/DATOS CARNET.docx
+++ b/backend/firma_fomatos/Plantillas/Plantillas_cuidador/DATOS CARNET.docx
@@ -4,42 +4,72 @@
   <w:body>
     <w:p>
       <w:r>
-        <w:t>Nombre Completo ---</w:t>
+        <w:t xml:space="preserve">Nombre Completo </w:t>
+      </w:r>
+      <w:r>
+        <w:t>- {{ nombre_completo }}</w:t>
       </w:r>
     </w:p>
     <w:p>
       <w:r>
-        <w:t># de Cedula ----</w:t>
+        <w:t xml:space="preserve"># de Cedula </w:t>
+      </w:r>
+      <w:r>
+        <w:t>- {{ cedula_ciudadania }}</w:t>
       </w:r>
     </w:p>
     <w:p>
       <w:r>
-        <w:t>RH ----</w:t>
+        <w:t xml:space="preserve">RH </w:t>
+      </w:r>
+      <w:r>
+        <w:t xml:space="preserve"> - {{ tipo_sangre }}</w:t>
       </w:r>
     </w:p>
     <w:p>
       <w:r>
-        <w:t>Cargo ----</w:t>
+        <w:t>Cargo</w:t>
+      </w:r>
+      <w:r>
+        <w:t xml:space="preserve"> - {{ cargo }}</w:t>
       </w:r>
     </w:p>
     <w:p>
       <w:r>
-        <w:t>Numero Telefonico ---</w:t>
+        <w:t>Numero Telefonico</w:t>
+      </w:r>
+      <w:r>
+        <w:t xml:space="preserve"> -</w:t>
+      </w:r>
+      <w:r>
+        <w:t xml:space="preserve"> </w:t>
+      </w:r>
+      <w:r>
+        <w:t>{{ telefono }}</w:t>
       </w:r>
     </w:p>
     <w:p>
       <w:r>
-        <w:t>Direccion ---</w:t>
+        <w:t xml:space="preserve">Direccion </w:t>
+      </w:r>
+      <w:r>
+        <w:t>– {{ dirección_residencia }}</w:t>
       </w:r>
     </w:p>
     <w:p>
       <w:r>
-        <w:t>Correo Electronico ---</w:t>
+        <w:t xml:space="preserve">Correo Electronico </w:t>
+      </w:r>
+      <w:r>
+        <w:t>– {{ correo_electronico }}</w:t>
       </w:r>
     </w:p>
     <w:p>
       <w:r>
-        <w:t>Fecha Nacimiento ---</w:t>
+        <w:t xml:space="preserve">Fecha Nacimiento </w:t>
+      </w:r>
+      <w:r>
+        <w:t>– {{ fecha_nacimiento }}</w:t>
       </w:r>
     </w:p>
     <w:sectPr>

</xml_diff>